<commit_message>
• เพิ่ม [Remove book] - Use Case Description
</commit_message>
<xml_diff>
--- a/Use case description/[Update book]-Use Case Description.docx
+++ b/Use case description/[Update book]-Use Case Description.docx
@@ -65,7 +65,22 @@
                 <w:rFonts w:asciiTheme="minorBidi" w:hAnsiTheme="minorBidi"/>
                 <w:sz w:val="28"/>
               </w:rPr>
-              <w:t>UC-XX</w:t>
+              <w:t>UC</w:t>
+            </w:r>
+            <w:r>
+              <w:rPr>
+                <w:rFonts w:asciiTheme="minorBidi" w:hAnsiTheme="minorBidi" w:cs="Cordia New"/>
+                <w:sz w:val="28"/>
+                <w:cs/>
+              </w:rPr>
+              <w:t>-</w:t>
+            </w:r>
+            <w:r>
+              <w:rPr>
+                <w:rFonts w:asciiTheme="minorBidi" w:hAnsiTheme="minorBidi"/>
+                <w:sz w:val="28"/>
+              </w:rPr>
+              <w:t>XX</w:t>
             </w:r>
           </w:p>
         </w:tc>
@@ -111,7 +126,15 @@
                 <w:rFonts w:asciiTheme="minorBidi" w:hAnsiTheme="minorBidi"/>
                 <w:sz w:val="28"/>
               </w:rPr>
-              <w:t>Update details of book.</w:t>
+              <w:t>Update details of book</w:t>
+            </w:r>
+            <w:r>
+              <w:rPr>
+                <w:rFonts w:asciiTheme="minorBidi" w:hAnsiTheme="minorBidi" w:cs="Cordia New"/>
+                <w:sz w:val="28"/>
+                <w:cs/>
+              </w:rPr>
+              <w:t>.</w:t>
             </w:r>
           </w:p>
         </w:tc>
@@ -157,7 +180,22 @@
                 <w:rFonts w:asciiTheme="minorBidi" w:hAnsiTheme="minorBidi"/>
                 <w:sz w:val="28"/>
               </w:rPr>
-              <w:t xml:space="preserve">Mr. Apiwat Hantrakool </w:t>
+              <w:t>Mr</w:t>
+            </w:r>
+            <w:r>
+              <w:rPr>
+                <w:rFonts w:asciiTheme="minorBidi" w:hAnsiTheme="minorBidi" w:cs="Cordia New"/>
+                <w:sz w:val="28"/>
+                <w:cs/>
+              </w:rPr>
+              <w:t xml:space="preserve">. </w:t>
+            </w:r>
+            <w:r>
+              <w:rPr>
+                <w:rFonts w:asciiTheme="minorBidi" w:hAnsiTheme="minorBidi"/>
+                <w:sz w:val="28"/>
+              </w:rPr>
+              <w:t xml:space="preserve">Apiwat Hantrakool </w:t>
             </w:r>
           </w:p>
         </w:tc>
@@ -240,7 +278,37 @@
                 <w:rFonts w:asciiTheme="minorBidi" w:hAnsiTheme="minorBidi"/>
                 <w:sz w:val="28"/>
               </w:rPr>
-              <w:t>16-04-2017</w:t>
+              <w:t>16</w:t>
+            </w:r>
+            <w:r>
+              <w:rPr>
+                <w:rFonts w:asciiTheme="minorBidi" w:hAnsiTheme="minorBidi" w:cs="Cordia New"/>
+                <w:sz w:val="28"/>
+                <w:cs/>
+              </w:rPr>
+              <w:t>-</w:t>
+            </w:r>
+            <w:r>
+              <w:rPr>
+                <w:rFonts w:asciiTheme="minorBidi" w:hAnsiTheme="minorBidi"/>
+                <w:sz w:val="28"/>
+              </w:rPr>
+              <w:t>04</w:t>
+            </w:r>
+            <w:r>
+              <w:rPr>
+                <w:rFonts w:asciiTheme="minorBidi" w:hAnsiTheme="minorBidi" w:cs="Cordia New"/>
+                <w:sz w:val="28"/>
+                <w:cs/>
+              </w:rPr>
+              <w:t>-</w:t>
+            </w:r>
+            <w:r>
+              <w:rPr>
+                <w:rFonts w:asciiTheme="minorBidi" w:hAnsiTheme="minorBidi"/>
+                <w:sz w:val="28"/>
+              </w:rPr>
+              <w:t>2017</w:t>
             </w:r>
           </w:p>
         </w:tc>
@@ -323,7 +391,15 @@
                 <w:rFonts w:asciiTheme="minorBidi" w:hAnsiTheme="minorBidi"/>
                 <w:sz w:val="28"/>
               </w:rPr>
-              <w:t>Librarian.</w:t>
+              <w:t>Librarian</w:t>
+            </w:r>
+            <w:r>
+              <w:rPr>
+                <w:rFonts w:asciiTheme="minorBidi" w:hAnsiTheme="minorBidi" w:cs="Cordia New"/>
+                <w:sz w:val="28"/>
+                <w:cs/>
+              </w:rPr>
+              <w:t>.</w:t>
             </w:r>
           </w:p>
         </w:tc>
@@ -374,8 +450,9 @@
             </w:r>
             <w:r>
               <w:rPr>
-                <w:rFonts w:asciiTheme="minorBidi" w:hAnsiTheme="minorBidi"/>
-                <w:sz w:val="28"/>
+                <w:rFonts w:asciiTheme="minorBidi" w:hAnsiTheme="minorBidi" w:cs="Cordia New"/>
+                <w:sz w:val="28"/>
+                <w:cs/>
               </w:rPr>
               <w:t>.</w:t>
             </w:r>
@@ -423,7 +500,15 @@
                 <w:rFonts w:asciiTheme="minorBidi" w:hAnsiTheme="minorBidi"/>
                 <w:sz w:val="28"/>
               </w:rPr>
-              <w:t>The librarian click “Update book” button.</w:t>
+              <w:t>The librarian click “Update book” button</w:t>
+            </w:r>
+            <w:r>
+              <w:rPr>
+                <w:rFonts w:asciiTheme="minorBidi" w:hAnsiTheme="minorBidi" w:cs="Cordia New"/>
+                <w:sz w:val="28"/>
+                <w:cs/>
+              </w:rPr>
+              <w:t>.</w:t>
             </w:r>
           </w:p>
         </w:tc>
@@ -490,7 +575,15 @@
                 <w:rFonts w:asciiTheme="minorBidi" w:hAnsiTheme="minorBidi"/>
                 <w:sz w:val="28"/>
               </w:rPr>
-              <w:t>found the book.</w:t>
+              <w:t>found the book</w:t>
+            </w:r>
+            <w:r>
+              <w:rPr>
+                <w:rFonts w:asciiTheme="minorBidi" w:hAnsiTheme="minorBidi" w:cs="Cordia New"/>
+                <w:sz w:val="28"/>
+                <w:cs/>
+              </w:rPr>
+              <w:t>.</w:t>
             </w:r>
           </w:p>
         </w:tc>
@@ -686,8 +779,9 @@
             </w:r>
             <w:r>
               <w:rPr>
-                <w:rFonts w:asciiTheme="minorBidi" w:hAnsiTheme="minorBidi"/>
-                <w:sz w:val="28"/>
+                <w:rFonts w:asciiTheme="minorBidi" w:hAnsiTheme="minorBidi" w:cs="Cordia New"/>
+                <w:sz w:val="28"/>
+                <w:cs/>
               </w:rPr>
               <w:t>.</w:t>
             </w:r>
@@ -711,7 +805,15 @@
                 <w:rFonts w:asciiTheme="minorBidi" w:hAnsiTheme="minorBidi"/>
                 <w:sz w:val="28"/>
               </w:rPr>
-              <w:t>Object oriented programming.</w:t>
+              <w:t>Object oriented programming</w:t>
+            </w:r>
+            <w:r>
+              <w:rPr>
+                <w:rFonts w:asciiTheme="minorBidi" w:hAnsiTheme="minorBidi" w:cs="Cordia New"/>
+                <w:sz w:val="28"/>
+                <w:cs/>
+              </w:rPr>
+              <w:t>.</w:t>
             </w:r>
           </w:p>
         </w:tc>
@@ -950,8 +1052,9 @@
             </w:r>
             <w:r>
               <w:rPr>
-                <w:rFonts w:asciiTheme="minorBidi" w:hAnsiTheme="minorBidi"/>
-                <w:sz w:val="28"/>
+                <w:rFonts w:asciiTheme="minorBidi" w:hAnsiTheme="minorBidi" w:cs="Cordia New"/>
+                <w:sz w:val="28"/>
+                <w:cs/>
               </w:rPr>
               <w:t>.</w:t>
             </w:r>
@@ -975,7 +1078,22 @@
                 <w:rFonts w:asciiTheme="minorBidi" w:hAnsiTheme="minorBidi"/>
                 <w:sz w:val="28"/>
               </w:rPr>
-              <w:t>300.25</w:t>
+              <w:t>300</w:t>
+            </w:r>
+            <w:r>
+              <w:rPr>
+                <w:rFonts w:asciiTheme="minorBidi" w:hAnsiTheme="minorBidi" w:cs="Cordia New"/>
+                <w:sz w:val="28"/>
+                <w:cs/>
+              </w:rPr>
+              <w:t>.</w:t>
+            </w:r>
+            <w:r>
+              <w:rPr>
+                <w:rFonts w:asciiTheme="minorBidi" w:hAnsiTheme="minorBidi"/>
+                <w:sz w:val="28"/>
+              </w:rPr>
+              <w:t>25</w:t>
             </w:r>
           </w:p>
         </w:tc>
@@ -1055,8 +1173,9 @@
             </w:r>
             <w:r>
               <w:rPr>
-                <w:rFonts w:asciiTheme="minorBidi" w:hAnsiTheme="minorBidi"/>
-                <w:sz w:val="28"/>
+                <w:rFonts w:asciiTheme="minorBidi" w:hAnsiTheme="minorBidi" w:cs="Cordia New"/>
+                <w:sz w:val="28"/>
+                <w:cs/>
               </w:rPr>
               <w:t>.</w:t>
             </w:r>
@@ -1080,7 +1199,22 @@
                 <w:rFonts w:asciiTheme="minorBidi" w:hAnsiTheme="minorBidi"/>
                 <w:sz w:val="28"/>
               </w:rPr>
-              <w:t>Dr. Prompong</w:t>
+              <w:t>Dr</w:t>
+            </w:r>
+            <w:r>
+              <w:rPr>
+                <w:rFonts w:asciiTheme="minorBidi" w:hAnsiTheme="minorBidi" w:cs="Cordia New"/>
+                <w:sz w:val="28"/>
+                <w:cs/>
+              </w:rPr>
+              <w:t xml:space="preserve">. </w:t>
+            </w:r>
+            <w:r>
+              <w:rPr>
+                <w:rFonts w:asciiTheme="minorBidi" w:hAnsiTheme="minorBidi"/>
+                <w:sz w:val="28"/>
+              </w:rPr>
+              <w:t>Prompong</w:t>
             </w:r>
           </w:p>
         </w:tc>
@@ -1258,8 +1392,9 @@
             </w:r>
             <w:r>
               <w:rPr>
-                <w:rFonts w:asciiTheme="minorBidi" w:hAnsiTheme="minorBidi"/>
-                <w:sz w:val="28"/>
+                <w:rFonts w:asciiTheme="minorBidi" w:hAnsiTheme="minorBidi" w:cs="Cordia New"/>
+                <w:sz w:val="28"/>
+                <w:cs/>
               </w:rPr>
               <w:t>.</w:t>
             </w:r>
@@ -1356,7 +1491,15 @@
                 <w:rFonts w:asciiTheme="minorBidi" w:hAnsiTheme="minorBidi"/>
                 <w:sz w:val="28"/>
               </w:rPr>
-              <w:t>1.</w:t>
+              <w:t>1</w:t>
+            </w:r>
+            <w:r>
+              <w:rPr>
+                <w:rFonts w:asciiTheme="minorBidi" w:hAnsiTheme="minorBidi" w:cs="Cordia New"/>
+                <w:sz w:val="28"/>
+                <w:cs/>
+              </w:rPr>
+              <w:t>.</w:t>
             </w:r>
           </w:p>
         </w:tc>
@@ -1466,8 +1609,9 @@
             </w:r>
             <w:r>
               <w:rPr>
-                <w:rFonts w:asciiTheme="minorBidi" w:hAnsiTheme="minorBidi"/>
-                <w:sz w:val="28"/>
+                <w:rFonts w:asciiTheme="minorBidi" w:hAnsiTheme="minorBidi" w:cs="Cordia New"/>
+                <w:sz w:val="28"/>
+                <w:cs/>
               </w:rPr>
               <w:t>.</w:t>
             </w:r>
@@ -1492,7 +1636,15 @@
                 <w:rFonts w:asciiTheme="minorBidi" w:hAnsiTheme="minorBidi"/>
                 <w:sz w:val="28"/>
               </w:rPr>
-              <w:t>2.</w:t>
+              <w:t>2</w:t>
+            </w:r>
+            <w:r>
+              <w:rPr>
+                <w:rFonts w:asciiTheme="minorBidi" w:hAnsiTheme="minorBidi" w:cs="Cordia New"/>
+                <w:sz w:val="28"/>
+                <w:cs/>
+              </w:rPr>
+              <w:t>.</w:t>
             </w:r>
           </w:p>
         </w:tc>
@@ -1514,7 +1666,15 @@
                 <w:rFonts w:asciiTheme="minorBidi" w:hAnsiTheme="minorBidi"/>
                 <w:sz w:val="28"/>
               </w:rPr>
-              <w:t>The librarian input information to every text fields.</w:t>
+              <w:t>The librarian input information to every text fields</w:t>
+            </w:r>
+            <w:r>
+              <w:rPr>
+                <w:rFonts w:asciiTheme="minorBidi" w:hAnsiTheme="minorBidi" w:cs="Cordia New"/>
+                <w:sz w:val="28"/>
+                <w:cs/>
+              </w:rPr>
+              <w:t>.</w:t>
             </w:r>
           </w:p>
         </w:tc>
@@ -1553,7 +1713,15 @@
                 <w:rFonts w:asciiTheme="minorBidi" w:hAnsiTheme="minorBidi"/>
                 <w:sz w:val="28"/>
               </w:rPr>
-              <w:t>3.</w:t>
+              <w:t>3</w:t>
+            </w:r>
+            <w:r>
+              <w:rPr>
+                <w:rFonts w:asciiTheme="minorBidi" w:hAnsiTheme="minorBidi" w:cs="Cordia New"/>
+                <w:sz w:val="28"/>
+                <w:cs/>
+              </w:rPr>
+              <w:t>.</w:t>
             </w:r>
           </w:p>
         </w:tc>
@@ -1619,17 +1787,7 @@
                 <w:sz w:val="28"/>
                 <w:cs/>
               </w:rPr>
-              <w:t>”</w:t>
-            </w:r>
-            <w:r>
-              <w:rPr>
-                <w:rFonts w:asciiTheme="minorBidi" w:hAnsiTheme="minorBidi"/>
-                <w:noProof/>
-                <w:color w:val="000000"/>
-                <w:sz w:val="28"/>
-                <w:cs/>
-              </w:rPr>
-              <w:t>.</w:t>
+              <w:t>”.</w:t>
             </w:r>
           </w:p>
         </w:tc>
@@ -1652,7 +1810,15 @@
                 <w:rFonts w:asciiTheme="minorBidi" w:hAnsiTheme="minorBidi"/>
                 <w:sz w:val="28"/>
               </w:rPr>
-              <w:t>4.</w:t>
+              <w:t>4</w:t>
+            </w:r>
+            <w:r>
+              <w:rPr>
+                <w:rFonts w:asciiTheme="minorBidi" w:hAnsiTheme="minorBidi" w:cs="Cordia New"/>
+                <w:sz w:val="28"/>
+                <w:cs/>
+              </w:rPr>
+              <w:t>.</w:t>
             </w:r>
           </w:p>
         </w:tc>
@@ -1674,7 +1840,15 @@
                 <w:rFonts w:asciiTheme="minorBidi" w:hAnsiTheme="minorBidi"/>
                 <w:sz w:val="28"/>
               </w:rPr>
-              <w:t>The librarian click “Update book” button.</w:t>
+              <w:t>The librarian click “Update book” button</w:t>
+            </w:r>
+            <w:r>
+              <w:rPr>
+                <w:rFonts w:asciiTheme="minorBidi" w:hAnsiTheme="minorBidi" w:cs="Cordia New"/>
+                <w:sz w:val="28"/>
+                <w:cs/>
+              </w:rPr>
+              <w:t>.</w:t>
             </w:r>
           </w:p>
         </w:tc>
@@ -1714,7 +1888,15 @@
                 <w:sz w:val="28"/>
               </w:rPr>
               <w:lastRenderedPageBreak/>
-              <w:t>5.</w:t>
+              <w:t>5</w:t>
+            </w:r>
+            <w:r>
+              <w:rPr>
+                <w:rFonts w:asciiTheme="minorBidi" w:hAnsiTheme="minorBidi" w:cs="Cordia New"/>
+                <w:sz w:val="28"/>
+                <w:cs/>
+              </w:rPr>
+              <w:t>.</w:t>
             </w:r>
           </w:p>
         </w:tc>
@@ -1786,19 +1968,157 @@
             </w:r>
             <w:r>
               <w:rPr>
-                <w:rFonts w:asciiTheme="minorBidi" w:hAnsiTheme="minorBidi"/>
-                <w:color w:val="000000"/>
-                <w:sz w:val="28"/>
+                <w:rFonts w:asciiTheme="minorBidi" w:hAnsiTheme="minorBidi" w:cs="Cordia New"/>
+                <w:color w:val="000000"/>
+                <w:sz w:val="28"/>
+                <w:cs/>
               </w:rPr>
               <w:t xml:space="preserve">. </w:t>
             </w:r>
             <w:r>
               <w:rPr>
-                <w:rFonts w:asciiTheme="minorBidi" w:hAnsiTheme="minorBidi"/>
+                <w:rFonts w:asciiTheme="minorBidi" w:hAnsiTheme="minorBidi" w:cs="Cordia New"/>
                 <w:color w:val="5B9BD5" w:themeColor="accent1"/>
                 <w:sz w:val="28"/>
-              </w:rPr>
-              <w:t>[A1: wrong book name format], [A2: wrong book price format], [A3: wrong author format]</w:t>
+                <w:cs/>
+              </w:rPr>
+              <w:t>[</w:t>
+            </w:r>
+            <w:r>
+              <w:rPr>
+                <w:rFonts w:asciiTheme="minorBidi" w:hAnsiTheme="minorBidi"/>
+                <w:color w:val="5B9BD5" w:themeColor="accent1"/>
+                <w:sz w:val="28"/>
+              </w:rPr>
+              <w:t>A1</w:t>
+            </w:r>
+            <w:r>
+              <w:rPr>
+                <w:rFonts w:asciiTheme="minorBidi" w:hAnsiTheme="minorBidi" w:cs="Cordia New"/>
+                <w:color w:val="5B9BD5" w:themeColor="accent1"/>
+                <w:sz w:val="28"/>
+                <w:cs/>
+              </w:rPr>
+              <w:t xml:space="preserve">: </w:t>
+            </w:r>
+            <w:r>
+              <w:rPr>
+                <w:rFonts w:asciiTheme="minorBidi" w:hAnsiTheme="minorBidi"/>
+                <w:color w:val="5B9BD5" w:themeColor="accent1"/>
+                <w:sz w:val="28"/>
+              </w:rPr>
+              <w:t>wrong book name format</w:t>
+            </w:r>
+            <w:r>
+              <w:rPr>
+                <w:rFonts w:asciiTheme="minorBidi" w:hAnsiTheme="minorBidi" w:cs="Cordia New"/>
+                <w:color w:val="5B9BD5" w:themeColor="accent1"/>
+                <w:sz w:val="28"/>
+                <w:cs/>
+              </w:rPr>
+              <w:t>]</w:t>
+            </w:r>
+            <w:r>
+              <w:rPr>
+                <w:rFonts w:asciiTheme="minorBidi" w:hAnsiTheme="minorBidi"/>
+                <w:color w:val="5B9BD5" w:themeColor="accent1"/>
+                <w:sz w:val="28"/>
+              </w:rPr>
+              <w:t xml:space="preserve">, </w:t>
+            </w:r>
+            <w:r>
+              <w:rPr>
+                <w:rFonts w:asciiTheme="minorBidi" w:hAnsiTheme="minorBidi" w:cs="Cordia New"/>
+                <w:color w:val="5B9BD5" w:themeColor="accent1"/>
+                <w:sz w:val="28"/>
+                <w:cs/>
+              </w:rPr>
+              <w:t>[</w:t>
+            </w:r>
+            <w:r>
+              <w:rPr>
+                <w:rFonts w:asciiTheme="minorBidi" w:hAnsiTheme="minorBidi"/>
+                <w:color w:val="5B9BD5" w:themeColor="accent1"/>
+                <w:sz w:val="28"/>
+              </w:rPr>
+              <w:t>A2</w:t>
+            </w:r>
+            <w:r>
+              <w:rPr>
+                <w:rFonts w:asciiTheme="minorBidi" w:hAnsiTheme="minorBidi" w:cs="Cordia New"/>
+                <w:color w:val="5B9BD5" w:themeColor="accent1"/>
+                <w:sz w:val="28"/>
+                <w:cs/>
+              </w:rPr>
+              <w:t xml:space="preserve">: </w:t>
+            </w:r>
+            <w:r>
+              <w:rPr>
+                <w:rFonts w:asciiTheme="minorBidi" w:hAnsiTheme="minorBidi"/>
+                <w:color w:val="5B9BD5" w:themeColor="accent1"/>
+                <w:sz w:val="28"/>
+              </w:rPr>
+              <w:t>wrong book price format</w:t>
+            </w:r>
+            <w:r>
+              <w:rPr>
+                <w:rFonts w:asciiTheme="minorBidi" w:hAnsiTheme="minorBidi" w:cs="Cordia New"/>
+                <w:color w:val="5B9BD5" w:themeColor="accent1"/>
+                <w:sz w:val="28"/>
+                <w:cs/>
+              </w:rPr>
+              <w:t>]</w:t>
+            </w:r>
+            <w:r>
+              <w:rPr>
+                <w:rFonts w:asciiTheme="minorBidi" w:hAnsiTheme="minorBidi"/>
+                <w:color w:val="5B9BD5" w:themeColor="accent1"/>
+                <w:sz w:val="28"/>
+              </w:rPr>
+              <w:t xml:space="preserve">, </w:t>
+            </w:r>
+            <w:r>
+              <w:rPr>
+                <w:rFonts w:asciiTheme="minorBidi" w:hAnsiTheme="minorBidi" w:cs="Cordia New"/>
+                <w:color w:val="5B9BD5" w:themeColor="accent1"/>
+                <w:sz w:val="28"/>
+                <w:cs/>
+              </w:rPr>
+              <w:t>[</w:t>
+            </w:r>
+            <w:r>
+              <w:rPr>
+                <w:rFonts w:asciiTheme="minorBidi" w:hAnsiTheme="minorBidi"/>
+                <w:color w:val="5B9BD5" w:themeColor="accent1"/>
+                <w:sz w:val="28"/>
+              </w:rPr>
+              <w:t>A3</w:t>
+            </w:r>
+            <w:r>
+              <w:rPr>
+                <w:rFonts w:asciiTheme="minorBidi" w:hAnsiTheme="minorBidi" w:cs="Cordia New"/>
+                <w:color w:val="5B9BD5" w:themeColor="accent1"/>
+                <w:sz w:val="28"/>
+                <w:cs/>
+              </w:rPr>
+              <w:t xml:space="preserve">: </w:t>
+            </w:r>
+            <w:r>
+              <w:rPr>
+                <w:rFonts w:asciiTheme="minorBidi" w:hAnsiTheme="minorBidi"/>
+                <w:color w:val="5B9BD5" w:themeColor="accent1"/>
+                <w:sz w:val="28"/>
+              </w:rPr>
+              <w:t>wrong author format</w:t>
+            </w:r>
+            <w:r>
+              <w:rPr>
+                <w:rFonts w:asciiTheme="minorBidi" w:hAnsiTheme="minorBidi" w:cs="Cordia New"/>
+                <w:color w:val="5B9BD5" w:themeColor="accent1"/>
+                <w:sz w:val="28"/>
+                <w:cs/>
+              </w:rPr>
+              <w:t>]</w:t>
             </w:r>
           </w:p>
         </w:tc>
@@ -1821,7 +2141,15 @@
                 <w:rFonts w:asciiTheme="minorBidi" w:hAnsiTheme="minorBidi"/>
                 <w:sz w:val="28"/>
               </w:rPr>
-              <w:t>6.</w:t>
+              <w:t>6</w:t>
+            </w:r>
+            <w:r>
+              <w:rPr>
+                <w:rFonts w:asciiTheme="minorBidi" w:hAnsiTheme="minorBidi" w:cs="Cordia New"/>
+                <w:sz w:val="28"/>
+                <w:cs/>
+              </w:rPr>
+              <w:t>.</w:t>
             </w:r>
           </w:p>
         </w:tc>
@@ -1953,9 +2281,10 @@
             </w:r>
             <w:r>
               <w:rPr>
-                <w:rFonts w:asciiTheme="minorBidi" w:hAnsiTheme="minorBidi"/>
-                <w:color w:val="000000"/>
-                <w:sz w:val="28"/>
+                <w:rFonts w:asciiTheme="minorBidi" w:hAnsiTheme="minorBidi" w:cs="Cordia New"/>
+                <w:color w:val="000000"/>
+                <w:sz w:val="28"/>
+                <w:cs/>
               </w:rPr>
               <w:t>.</w:t>
             </w:r>
@@ -1980,7 +2309,15 @@
                 <w:rFonts w:asciiTheme="minorBidi" w:hAnsiTheme="minorBidi"/>
                 <w:sz w:val="28"/>
               </w:rPr>
-              <w:t>7.</w:t>
+              <w:t>7</w:t>
+            </w:r>
+            <w:r>
+              <w:rPr>
+                <w:rFonts w:asciiTheme="minorBidi" w:hAnsiTheme="minorBidi" w:cs="Cordia New"/>
+                <w:sz w:val="28"/>
+                <w:cs/>
+              </w:rPr>
+              <w:t>.</w:t>
             </w:r>
           </w:p>
         </w:tc>
@@ -2002,7 +2339,15 @@
                 <w:rFonts w:asciiTheme="minorBidi" w:hAnsiTheme="minorBidi"/>
                 <w:sz w:val="28"/>
               </w:rPr>
-              <w:t>The librarian click “Yes” button.</w:t>
+              <w:t>The librarian click “Yes” button</w:t>
+            </w:r>
+            <w:r>
+              <w:rPr>
+                <w:rFonts w:asciiTheme="minorBidi" w:hAnsiTheme="minorBidi" w:cs="Cordia New"/>
+                <w:sz w:val="28"/>
+                <w:cs/>
+              </w:rPr>
+              <w:t>.</w:t>
             </w:r>
           </w:p>
         </w:tc>
@@ -2041,7 +2386,15 @@
                 <w:rFonts w:asciiTheme="minorBidi" w:hAnsiTheme="minorBidi"/>
                 <w:sz w:val="28"/>
               </w:rPr>
-              <w:t>8.</w:t>
+              <w:t>8</w:t>
+            </w:r>
+            <w:r>
+              <w:rPr>
+                <w:rFonts w:asciiTheme="minorBidi" w:hAnsiTheme="minorBidi" w:cs="Cordia New"/>
+                <w:sz w:val="28"/>
+                <w:cs/>
+              </w:rPr>
+              <w:t>.</w:t>
             </w:r>
           </w:p>
         </w:tc>
@@ -2110,9 +2463,10 @@
             </w:r>
             <w:r>
               <w:rPr>
-                <w:rFonts w:asciiTheme="minorBidi" w:hAnsiTheme="minorBidi"/>
-                <w:color w:val="000000"/>
-                <w:sz w:val="28"/>
+                <w:rFonts w:asciiTheme="minorBidi" w:hAnsiTheme="minorBidi" w:cs="Cordia New"/>
+                <w:color w:val="000000"/>
+                <w:sz w:val="28"/>
+                <w:cs/>
               </w:rPr>
               <w:t>.</w:t>
             </w:r>
@@ -2137,7 +2491,15 @@
                 <w:rFonts w:asciiTheme="minorBidi" w:hAnsiTheme="minorBidi"/>
                 <w:sz w:val="28"/>
               </w:rPr>
-              <w:t>9.</w:t>
+              <w:t>9</w:t>
+            </w:r>
+            <w:r>
+              <w:rPr>
+                <w:rFonts w:asciiTheme="minorBidi" w:hAnsiTheme="minorBidi" w:cs="Cordia New"/>
+                <w:sz w:val="28"/>
+                <w:cs/>
+              </w:rPr>
+              <w:t>.</w:t>
             </w:r>
           </w:p>
         </w:tc>
@@ -2223,19 +2585,55 @@
             </w:r>
             <w:r>
               <w:rPr>
-                <w:rFonts w:asciiTheme="minorBidi" w:hAnsiTheme="minorBidi"/>
-                <w:color w:val="000000"/>
-                <w:sz w:val="28"/>
+                <w:rFonts w:asciiTheme="minorBidi" w:hAnsiTheme="minorBidi" w:cs="Cordia New"/>
+                <w:color w:val="000000"/>
+                <w:sz w:val="28"/>
+                <w:cs/>
               </w:rPr>
               <w:t xml:space="preserve"> </w:t>
             </w:r>
             <w:r>
               <w:rPr>
-                <w:rFonts w:asciiTheme="minorBidi" w:hAnsiTheme="minorBidi"/>
+                <w:rFonts w:asciiTheme="minorBidi" w:hAnsiTheme="minorBidi" w:cs="Cordia New"/>
                 <w:color w:val="FF0000"/>
                 <w:sz w:val="28"/>
-              </w:rPr>
-              <w:t>[E1: Database cannot be connected]</w:t>
+                <w:cs/>
+              </w:rPr>
+              <w:t>[</w:t>
+            </w:r>
+            <w:r>
+              <w:rPr>
+                <w:rFonts w:asciiTheme="minorBidi" w:hAnsiTheme="minorBidi"/>
+                <w:color w:val="FF0000"/>
+                <w:sz w:val="28"/>
+              </w:rPr>
+              <w:t>E1</w:t>
+            </w:r>
+            <w:r>
+              <w:rPr>
+                <w:rFonts w:asciiTheme="minorBidi" w:hAnsiTheme="minorBidi" w:cs="Cordia New"/>
+                <w:color w:val="FF0000"/>
+                <w:sz w:val="28"/>
+                <w:cs/>
+              </w:rPr>
+              <w:t xml:space="preserve">: </w:t>
+            </w:r>
+            <w:r>
+              <w:rPr>
+                <w:rFonts w:asciiTheme="minorBidi" w:hAnsiTheme="minorBidi"/>
+                <w:color w:val="FF0000"/>
+                <w:sz w:val="28"/>
+              </w:rPr>
+              <w:t>Database cannot be connected</w:t>
+            </w:r>
+            <w:r>
+              <w:rPr>
+                <w:rFonts w:asciiTheme="minorBidi" w:hAnsiTheme="minorBidi" w:cs="Cordia New"/>
+                <w:color w:val="FF0000"/>
+                <w:sz w:val="28"/>
+                <w:cs/>
+              </w:rPr>
+              <w:t>]</w:t>
             </w:r>
           </w:p>
         </w:tc>
@@ -2281,7 +2679,30 @@
                 <w:rFonts w:asciiTheme="minorBidi" w:hAnsiTheme="minorBidi"/>
                 <w:sz w:val="28"/>
               </w:rPr>
-              <w:t>A1: wrong book name format.</w:t>
+              <w:t>A1</w:t>
+            </w:r>
+            <w:r>
+              <w:rPr>
+                <w:rFonts w:asciiTheme="minorBidi" w:hAnsiTheme="minorBidi" w:cs="Cordia New"/>
+                <w:sz w:val="28"/>
+                <w:cs/>
+              </w:rPr>
+              <w:t xml:space="preserve">: </w:t>
+            </w:r>
+            <w:r>
+              <w:rPr>
+                <w:rFonts w:asciiTheme="minorBidi" w:hAnsiTheme="minorBidi"/>
+                <w:sz w:val="28"/>
+              </w:rPr>
+              <w:t>wrong book name format</w:t>
+            </w:r>
+            <w:r>
+              <w:rPr>
+                <w:rFonts w:asciiTheme="minorBidi" w:hAnsiTheme="minorBidi" w:cs="Cordia New"/>
+                <w:sz w:val="28"/>
+                <w:cs/>
+              </w:rPr>
+              <w:t>.</w:t>
             </w:r>
           </w:p>
           <w:p>
@@ -2388,23 +2809,54 @@
                 <w:rFonts w:asciiTheme="minorBidi" w:hAnsiTheme="minorBidi"/>
                 <w:sz w:val="28"/>
               </w:rPr>
-              <w:t>Return to normal flows 2.</w:t>
-            </w:r>
-          </w:p>
-          <w:p>
-            <w:pPr>
-              <w:jc w:val="both"/>
-              <w:rPr>
-                <w:rFonts w:asciiTheme="minorBidi" w:hAnsiTheme="minorBidi"/>
-                <w:sz w:val="28"/>
-              </w:rPr>
-            </w:pPr>
-            <w:r>
-              <w:rPr>
-                <w:rFonts w:asciiTheme="minorBidi" w:hAnsiTheme="minorBidi"/>
-                <w:sz w:val="28"/>
-              </w:rPr>
-              <w:t>A2: wrong book price format.</w:t>
+              <w:t>Return to normal flows 2</w:t>
+            </w:r>
+            <w:r>
+              <w:rPr>
+                <w:rFonts w:asciiTheme="minorBidi" w:hAnsiTheme="minorBidi" w:cs="Cordia New"/>
+                <w:sz w:val="28"/>
+                <w:cs/>
+              </w:rPr>
+              <w:t>.</w:t>
+            </w:r>
+          </w:p>
+          <w:p>
+            <w:pPr>
+              <w:jc w:val="both"/>
+              <w:rPr>
+                <w:rFonts w:asciiTheme="minorBidi" w:hAnsiTheme="minorBidi"/>
+                <w:sz w:val="28"/>
+              </w:rPr>
+            </w:pPr>
+            <w:r>
+              <w:rPr>
+                <w:rFonts w:asciiTheme="minorBidi" w:hAnsiTheme="minorBidi"/>
+                <w:sz w:val="28"/>
+              </w:rPr>
+              <w:t>A2</w:t>
+            </w:r>
+            <w:r>
+              <w:rPr>
+                <w:rFonts w:asciiTheme="minorBidi" w:hAnsiTheme="minorBidi" w:cs="Cordia New"/>
+                <w:sz w:val="28"/>
+                <w:cs/>
+              </w:rPr>
+              <w:t xml:space="preserve">: </w:t>
+            </w:r>
+            <w:r>
+              <w:rPr>
+                <w:rFonts w:asciiTheme="minorBidi" w:hAnsiTheme="minorBidi"/>
+                <w:sz w:val="28"/>
+              </w:rPr>
+              <w:t>wrong book price format</w:t>
+            </w:r>
+            <w:r>
+              <w:rPr>
+                <w:rFonts w:asciiTheme="minorBidi" w:hAnsiTheme="minorBidi" w:cs="Cordia New"/>
+                <w:sz w:val="28"/>
+                <w:cs/>
+              </w:rPr>
+              <w:t>.</w:t>
             </w:r>
           </w:p>
           <w:p>
@@ -2481,8 +2933,9 @@
             </w:r>
             <w:r>
               <w:rPr>
-                <w:rFonts w:asciiTheme="minorBidi" w:hAnsiTheme="minorBidi"/>
-                <w:sz w:val="28"/>
+                <w:rFonts w:asciiTheme="minorBidi" w:hAnsiTheme="minorBidi" w:cs="Cordia New"/>
+                <w:sz w:val="28"/>
+                <w:cs/>
               </w:rPr>
               <w:t>.</w:t>
             </w:r>
@@ -2505,23 +2958,54 @@
                 <w:rFonts w:asciiTheme="minorBidi" w:hAnsiTheme="minorBidi"/>
                 <w:sz w:val="28"/>
               </w:rPr>
-              <w:t>Return to normal flows 2.</w:t>
-            </w:r>
-          </w:p>
-          <w:p>
-            <w:pPr>
-              <w:jc w:val="both"/>
-              <w:rPr>
-                <w:rFonts w:asciiTheme="minorBidi" w:hAnsiTheme="minorBidi"/>
-                <w:sz w:val="28"/>
-              </w:rPr>
-            </w:pPr>
-            <w:r>
-              <w:rPr>
-                <w:rFonts w:asciiTheme="minorBidi" w:hAnsiTheme="minorBidi"/>
-                <w:sz w:val="28"/>
-              </w:rPr>
-              <w:t>A3: wrong author format.</w:t>
+              <w:t>Return to normal flows 2</w:t>
+            </w:r>
+            <w:r>
+              <w:rPr>
+                <w:rFonts w:asciiTheme="minorBidi" w:hAnsiTheme="minorBidi" w:cs="Cordia New"/>
+                <w:sz w:val="28"/>
+                <w:cs/>
+              </w:rPr>
+              <w:t>.</w:t>
+            </w:r>
+          </w:p>
+          <w:p>
+            <w:pPr>
+              <w:jc w:val="both"/>
+              <w:rPr>
+                <w:rFonts w:asciiTheme="minorBidi" w:hAnsiTheme="minorBidi"/>
+                <w:sz w:val="28"/>
+              </w:rPr>
+            </w:pPr>
+            <w:r>
+              <w:rPr>
+                <w:rFonts w:asciiTheme="minorBidi" w:hAnsiTheme="minorBidi"/>
+                <w:sz w:val="28"/>
+              </w:rPr>
+              <w:t>A3</w:t>
+            </w:r>
+            <w:r>
+              <w:rPr>
+                <w:rFonts w:asciiTheme="minorBidi" w:hAnsiTheme="minorBidi" w:cs="Cordia New"/>
+                <w:sz w:val="28"/>
+                <w:cs/>
+              </w:rPr>
+              <w:t xml:space="preserve">: </w:t>
+            </w:r>
+            <w:r>
+              <w:rPr>
+                <w:rFonts w:asciiTheme="minorBidi" w:hAnsiTheme="minorBidi"/>
+                <w:sz w:val="28"/>
+              </w:rPr>
+              <w:t>wrong author format</w:t>
+            </w:r>
+            <w:r>
+              <w:rPr>
+                <w:rFonts w:asciiTheme="minorBidi" w:hAnsiTheme="minorBidi" w:cs="Cordia New"/>
+                <w:sz w:val="28"/>
+                <w:cs/>
+              </w:rPr>
+              <w:t>.</w:t>
             </w:r>
           </w:p>
           <w:p>
@@ -2607,8 +3091,9 @@
             </w:r>
             <w:r>
               <w:rPr>
-                <w:rFonts w:asciiTheme="minorBidi" w:hAnsiTheme="minorBidi"/>
-                <w:sz w:val="28"/>
+                <w:rFonts w:asciiTheme="minorBidi" w:hAnsiTheme="minorBidi" w:cs="Cordia New"/>
+                <w:sz w:val="28"/>
+                <w:cs/>
               </w:rPr>
               <w:t>.</w:t>
             </w:r>
@@ -2631,7 +3116,15 @@
                 <w:rFonts w:asciiTheme="minorBidi" w:hAnsiTheme="minorBidi"/>
                 <w:sz w:val="28"/>
               </w:rPr>
-              <w:t>Return to normal flows 2.</w:t>
+              <w:t>Return to normal flows 2</w:t>
+            </w:r>
+            <w:r>
+              <w:rPr>
+                <w:rFonts w:asciiTheme="minorBidi" w:hAnsiTheme="minorBidi" w:cs="Cordia New"/>
+                <w:sz w:val="28"/>
+                <w:cs/>
+              </w:rPr>
+              <w:t>.</w:t>
             </w:r>
           </w:p>
         </w:tc>
@@ -2677,7 +3170,30 @@
                 <w:rFonts w:asciiTheme="minorBidi" w:hAnsiTheme="minorBidi"/>
                 <w:sz w:val="28"/>
               </w:rPr>
-              <w:t>E1: Database cannot be connected.</w:t>
+              <w:t>E1</w:t>
+            </w:r>
+            <w:r>
+              <w:rPr>
+                <w:rFonts w:asciiTheme="minorBidi" w:hAnsiTheme="minorBidi" w:cs="Cordia New"/>
+                <w:sz w:val="28"/>
+                <w:cs/>
+              </w:rPr>
+              <w:t xml:space="preserve">: </w:t>
+            </w:r>
+            <w:r>
+              <w:rPr>
+                <w:rFonts w:asciiTheme="minorBidi" w:hAnsiTheme="minorBidi"/>
+                <w:sz w:val="28"/>
+              </w:rPr>
+              <w:t>Database cannot be connected</w:t>
+            </w:r>
+            <w:r>
+              <w:rPr>
+                <w:rFonts w:asciiTheme="minorBidi" w:hAnsiTheme="minorBidi" w:cs="Cordia New"/>
+                <w:sz w:val="28"/>
+                <w:cs/>
+              </w:rPr>
+              <w:t>.</w:t>
             </w:r>
           </w:p>
           <w:p>
@@ -2738,11 +3254,35 @@
             </w:r>
             <w:r>
               <w:rPr>
-                <w:rFonts w:asciiTheme="minorBidi" w:hAnsiTheme="minorBidi"/>
-                <w:sz w:val="28"/>
+                <w:rFonts w:asciiTheme="minorBidi" w:hAnsiTheme="minorBidi" w:cs="Cordia New"/>
+                <w:sz w:val="28"/>
+                <w:cs/>
               </w:rPr>
               <w:t>.</w:t>
             </w:r>
+          </w:p>
+          <w:p>
+            <w:pPr>
+              <w:pStyle w:val="a4"/>
+              <w:numPr>
+                <w:ilvl w:val="0"/>
+                <w:numId w:val="5"/>
+              </w:numPr>
+              <w:jc w:val="both"/>
+              <w:rPr>
+                <w:rFonts w:asciiTheme="minorBidi" w:hAnsiTheme="minorBidi"/>
+                <w:sz w:val="28"/>
+              </w:rPr>
+            </w:pPr>
+            <w:r>
+              <w:rPr>
+                <w:rFonts w:asciiTheme="minorBidi" w:hAnsiTheme="minorBidi"/>
+                <w:sz w:val="28"/>
+              </w:rPr>
+              <w:t>Use case ends.</w:t>
+            </w:r>
+            <w:bookmarkStart w:id="0" w:name="_GoBack"/>
+            <w:bookmarkEnd w:id="0"/>
           </w:p>
         </w:tc>
       </w:tr>
@@ -2788,10 +3328,16 @@
                 <w:rFonts w:asciiTheme="minorBidi" w:hAnsiTheme="minorBidi"/>
                 <w:sz w:val="28"/>
               </w:rPr>
-              <w:t>The librarian must understand English.</w:t>
-            </w:r>
-            <w:bookmarkStart w:id="0" w:name="_GoBack"/>
-            <w:bookmarkEnd w:id="0"/>
+              <w:t>The librarian must understand English</w:t>
+            </w:r>
+            <w:r>
+              <w:rPr>
+                <w:rFonts w:asciiTheme="minorBidi" w:hAnsiTheme="minorBidi" w:cs="Cordia New"/>
+                <w:sz w:val="28"/>
+                <w:cs/>
+              </w:rPr>
+              <w:t>.</w:t>
+            </w:r>
           </w:p>
         </w:tc>
       </w:tr>
@@ -3522,6 +4068,7 @@
     <w:lsdException w:name="HTML Sample" w:semiHidden="1" w:unhideWhenUsed="1"/>
     <w:lsdException w:name="HTML Typewriter" w:semiHidden="1" w:unhideWhenUsed="1"/>
     <w:lsdException w:name="HTML Variable" w:semiHidden="1" w:unhideWhenUsed="1"/>
+    <w:lsdException w:name="Normal Table" w:semiHidden="1" w:unhideWhenUsed="1"/>
     <w:lsdException w:name="annotation subject" w:semiHidden="1" w:unhideWhenUsed="1"/>
     <w:lsdException w:name="No List" w:semiHidden="1" w:unhideWhenUsed="1"/>
     <w:lsdException w:name="Outline List 1" w:semiHidden="1" w:unhideWhenUsed="1"/>
@@ -3566,6 +4113,7 @@
     <w:lsdException w:name="Table Professional" w:semiHidden="1" w:unhideWhenUsed="1"/>
     <w:lsdException w:name="Table Subtle 1" w:semiHidden="1" w:unhideWhenUsed="1"/>
     <w:lsdException w:name="Table Subtle 2" w:semiHidden="1" w:unhideWhenUsed="1"/>
+    <w:lsdException w:name="Table Web 1" w:semiHidden="1" w:unhideWhenUsed="1"/>
     <w:lsdException w:name="Table Web 2" w:semiHidden="1" w:unhideWhenUsed="1"/>
     <w:lsdException w:name="Table Web 3" w:semiHidden="1" w:unhideWhenUsed="1"/>
     <w:lsdException w:name="Balloon Text" w:semiHidden="1" w:unhideWhenUsed="1"/>

</xml_diff>